<commit_message>
technical indicators code and ML datasets
</commit_message>
<xml_diff>
--- a/Project 2 Notes.docx
+++ b/Project 2 Notes.docx
@@ -42,15 +42,11 @@
           <w:numId w:val="1"/>
         </w:numPr>
         <w:rPr>
-          <w:b/>
-          <w:bCs/>
-          <w:lang w:val="en-US"/>
-        </w:rPr>
-      </w:pPr>
-      <w:r>
-        <w:rPr>
-          <w:b/>
-          <w:bCs/>
+          <w:lang w:val="en-US"/>
+        </w:rPr>
+      </w:pPr>
+      <w:r>
+        <w:rPr>
           <w:lang w:val="en-US"/>
         </w:rPr>
         <w:t>Trading Strategies – Desi</w:t>
@@ -60,8 +56,14 @@
       <w:pPr>
         <w:pStyle w:val="ListParagraph"/>
         <w:rPr>
-          <w:b/>
-          <w:bCs/>
+          <w:lang w:val="en-US"/>
+        </w:rPr>
+      </w:pPr>
+    </w:p>
+    <w:p>
+      <w:pPr>
+        <w:pStyle w:val="ListParagraph"/>
+        <w:rPr>
           <w:lang w:val="en-US"/>
         </w:rPr>
       </w:pPr>
@@ -74,15 +76,11 @@
           <w:numId w:val="1"/>
         </w:numPr>
         <w:rPr>
-          <w:b/>
-          <w:bCs/>
-          <w:lang w:val="en-US"/>
-        </w:rPr>
-      </w:pPr>
-      <w:r>
-        <w:rPr>
-          <w:b/>
-          <w:bCs/>
+          <w:lang w:val="en-US"/>
+        </w:rPr>
+      </w:pPr>
+      <w:r>
+        <w:rPr>
           <w:lang w:val="en-US"/>
         </w:rPr>
         <w:t xml:space="preserve">Run the trading strategies for each of the assets in the classes (8 </w:t>
@@ -90,8 +88,6 @@
       <w:proofErr w:type="spellStart"/>
       <w:r>
         <w:rPr>
-          <w:b/>
-          <w:bCs/>
           <w:lang w:val="en-US"/>
         </w:rPr>
         <w:t>dataframes</w:t>
@@ -99,16 +95,12 @@
       <w:proofErr w:type="spellEnd"/>
       <w:r>
         <w:rPr>
-          <w:b/>
-          <w:bCs/>
           <w:lang w:val="en-US"/>
         </w:rPr>
         <w:t xml:space="preserve">) – </w:t>
       </w:r>
       <w:r>
         <w:rPr>
-          <w:b/>
-          <w:bCs/>
           <w:lang w:val="en-US"/>
         </w:rPr>
         <w:t>Desi</w:t>
@@ -118,36 +110,14 @@
       <w:pPr>
         <w:pStyle w:val="ListParagraph"/>
         <w:rPr>
-          <w:b/>
-          <w:bCs/>
-          <w:lang w:val="en-US"/>
-        </w:rPr>
-      </w:pPr>
-    </w:p>
-    <w:p>
-      <w:pPr>
-        <w:ind w:left="360"/>
-        <w:rPr>
-          <w:b/>
-          <w:bCs/>
-          <w:lang w:val="en-US"/>
-        </w:rPr>
-      </w:pPr>
-      <w:r>
-        <w:rPr>
-          <w:b/>
-          <w:bCs/>
-          <w:lang w:val="en-US"/>
-        </w:rPr>
-        <w:t>*Desi mentions dates for training and test periods.</w:t>
-      </w:r>
+          <w:lang w:val="en-US"/>
+        </w:rPr>
+      </w:pPr>
     </w:p>
     <w:p>
       <w:pPr>
         <w:pStyle w:val="ListParagraph"/>
         <w:rPr>
-          <w:b/>
-          <w:bCs/>
           <w:lang w:val="en-US"/>
         </w:rPr>
       </w:pPr>
@@ -160,15 +130,11 @@
           <w:numId w:val="1"/>
         </w:numPr>
         <w:rPr>
-          <w:b/>
-          <w:bCs/>
-          <w:lang w:val="en-US"/>
-        </w:rPr>
-      </w:pPr>
-      <w:r>
-        <w:rPr>
-          <w:b/>
-          <w:bCs/>
+          <w:lang w:val="en-US"/>
+        </w:rPr>
+      </w:pPr>
+      <w:r>
+        <w:rPr>
           <w:lang w:val="en-US"/>
         </w:rPr>
         <w:t xml:space="preserve">Run through Random Forest Model – </w:t>
@@ -176,8 +142,6 @@
       <w:proofErr w:type="spellStart"/>
       <w:r>
         <w:rPr>
-          <w:b/>
-          <w:bCs/>
           <w:lang w:val="en-US"/>
         </w:rPr>
         <w:t>Abuzar</w:t>
@@ -185,8 +149,6 @@
       <w:proofErr w:type="spellEnd"/>
       <w:r>
         <w:rPr>
-          <w:b/>
-          <w:bCs/>
           <w:lang w:val="en-US"/>
         </w:rPr>
         <w:t xml:space="preserve"> (Stocks and Commodities) and </w:t>
@@ -194,8 +156,6 @@
       <w:proofErr w:type="spellStart"/>
       <w:r>
         <w:rPr>
-          <w:b/>
-          <w:bCs/>
           <w:lang w:val="en-US"/>
         </w:rPr>
         <w:t>Saibal</w:t>
@@ -203,8 +163,6 @@
       <w:proofErr w:type="spellEnd"/>
       <w:r>
         <w:rPr>
-          <w:b/>
-          <w:bCs/>
           <w:lang w:val="en-US"/>
         </w:rPr>
         <w:t xml:space="preserve"> (Forex) and </w:t>
@@ -212,8 +170,6 @@
       <w:proofErr w:type="spellStart"/>
       <w:r>
         <w:rPr>
-          <w:b/>
-          <w:bCs/>
           <w:lang w:val="en-US"/>
         </w:rPr>
         <w:t>Aizhen</w:t>
@@ -221,8 +177,6 @@
       <w:proofErr w:type="spellEnd"/>
       <w:r>
         <w:rPr>
-          <w:b/>
-          <w:bCs/>
           <w:lang w:val="en-US"/>
         </w:rPr>
         <w:t xml:space="preserve"> (Crypto)</w:t>
@@ -232,8 +186,14 @@
       <w:pPr>
         <w:pStyle w:val="ListParagraph"/>
         <w:rPr>
-          <w:b/>
-          <w:bCs/>
+          <w:lang w:val="en-US"/>
+        </w:rPr>
+      </w:pPr>
+    </w:p>
+    <w:p>
+      <w:pPr>
+        <w:pStyle w:val="ListParagraph"/>
+        <w:rPr>
           <w:lang w:val="en-US"/>
         </w:rPr>
       </w:pPr>
@@ -246,31 +206,23 @@
           <w:numId w:val="1"/>
         </w:numPr>
         <w:rPr>
-          <w:b/>
-          <w:bCs/>
-          <w:lang w:val="en-US"/>
-        </w:rPr>
-      </w:pPr>
-      <w:r>
-        <w:rPr>
-          <w:b/>
-          <w:bCs/>
+          <w:lang w:val="en-US"/>
+        </w:rPr>
+      </w:pPr>
+      <w:r>
+        <w:rPr>
           <w:lang w:val="en-US"/>
         </w:rPr>
         <w:t xml:space="preserve">Run through Artificial Neural Network </w:t>
       </w:r>
       <w:r>
         <w:rPr>
-          <w:b/>
-          <w:bCs/>
           <w:lang w:val="en-US"/>
         </w:rPr>
         <w:t>–</w:t>
       </w:r>
       <w:r>
         <w:rPr>
-          <w:b/>
-          <w:bCs/>
           <w:lang w:val="en-US"/>
         </w:rPr>
         <w:t xml:space="preserve"> </w:t>
@@ -278,8 +230,6 @@
       <w:proofErr w:type="spellStart"/>
       <w:r>
         <w:rPr>
-          <w:b/>
-          <w:bCs/>
           <w:lang w:val="en-US"/>
         </w:rPr>
         <w:t>Saibal</w:t>
@@ -287,8 +237,6 @@
       <w:proofErr w:type="spellEnd"/>
       <w:r>
         <w:rPr>
-          <w:b/>
-          <w:bCs/>
           <w:lang w:val="en-US"/>
         </w:rPr>
         <w:t xml:space="preserve"> (Crypto and Commodities) and </w:t>
@@ -296,8 +244,6 @@
       <w:proofErr w:type="spellStart"/>
       <w:r>
         <w:rPr>
-          <w:b/>
-          <w:bCs/>
           <w:lang w:val="en-US"/>
         </w:rPr>
         <w:t>Aizhen</w:t>
@@ -305,8 +251,6 @@
       <w:proofErr w:type="spellEnd"/>
       <w:r>
         <w:rPr>
-          <w:b/>
-          <w:bCs/>
           <w:lang w:val="en-US"/>
         </w:rPr>
         <w:t xml:space="preserve"> (Stocks) and Chris (forex)</w:t>
@@ -316,44 +260,28 @@
       <w:pPr>
         <w:pStyle w:val="ListParagraph"/>
         <w:rPr>
-          <w:b/>
-          <w:bCs/>
-          <w:lang w:val="en-US"/>
-        </w:rPr>
-      </w:pPr>
-    </w:p>
-    <w:p>
-      <w:pPr>
-        <w:rPr>
-          <w:b/>
-          <w:bCs/>
-          <w:lang w:val="en-US"/>
-        </w:rPr>
-      </w:pPr>
-    </w:p>
-    <w:p>
-      <w:pPr>
-        <w:rPr>
-          <w:b/>
-          <w:bCs/>
-          <w:lang w:val="en-US"/>
-        </w:rPr>
-      </w:pPr>
-      <w:r>
-        <w:rPr>
-          <w:b/>
-          <w:bCs/>
-          <w:lang w:val="en-US"/>
-        </w:rPr>
-        <w:t>Meet and discuss afterwards…</w:t>
-      </w:r>
-      <w:r>
-        <w:rPr>
-          <w:b/>
-          <w:bCs/>
-          <w:lang w:val="en-US"/>
-        </w:rPr>
-        <w:t xml:space="preserve"> </w:t>
+          <w:lang w:val="en-US"/>
+        </w:rPr>
+      </w:pPr>
+    </w:p>
+    <w:p>
+      <w:pPr>
+        <w:rPr>
+          <w:lang w:val="en-US"/>
+        </w:rPr>
+      </w:pPr>
+    </w:p>
+    <w:p>
+      <w:pPr>
+        <w:rPr>
+          <w:lang w:val="en-US"/>
+        </w:rPr>
+      </w:pPr>
+      <w:r>
+        <w:rPr>
+          <w:lang w:val="en-US"/>
+        </w:rPr>
+        <w:t xml:space="preserve">Meet and discuss afterwards… </w:t>
       </w:r>
     </w:p>
     <w:p>

</xml_diff>